<commit_message>
7/6/63 #1 แก้ไข w26
</commit_message>
<xml_diff>
--- a/TEMPLATE/w26.docx
+++ b/TEMPLATE/w26.docx
@@ -1,6 +1,6 @@
 
 <file path=word/document.xml><?xml version="1.0" encoding="utf-8"?>
-<w:document xmlns:wpc="http://schemas.microsoft.com/office/word/2010/wordprocessingCanvas" xmlns:cx="http://schemas.microsoft.com/office/drawing/2014/chartex" xmlns:cx1="http://schemas.microsoft.com/office/drawing/2015/9/8/chartex" xmlns:cx2="http://schemas.microsoft.com/office/drawing/2015/10/21/chartex" xmlns:cx3="http://schemas.microsoft.com/office/drawing/2016/5/9/chartex" xmlns:cx4="http://schemas.microsoft.com/office/drawing/2016/5/10/chartex" xmlns:cx5="http://schemas.microsoft.com/office/drawing/2016/5/11/chartex" xmlns:cx6="http://schemas.microsoft.com/office/drawing/2016/5/12/chartex" xmlns:cx7="http://schemas.microsoft.com/office/drawing/2016/5/13/chartex" xmlns:cx8="http://schemas.microsoft.com/office/drawing/2016/5/14/chartex" xmlns:mc="http://schemas.openxmlformats.org/markup-compatibility/2006" xmlns:aink="http://schemas.microsoft.com/office/drawing/2016/ink" xmlns:am3d="http://schemas.microsoft.com/office/drawing/2017/model3d" xmlns:o="urn:schemas-microsoft-com:office:office" xmlns:r="http://schemas.openxmlformats.org/officeDocument/2006/relationships" xmlns:m="http://schemas.openxmlformats.org/officeDocument/2006/math" xmlns:v="urn:schemas-microsoft-com:vml" xmlns:wp14="http://schemas.microsoft.com/office/word/2010/wordprocessingDrawing" xmlns:wp="http://schemas.openxmlformats.org/drawingml/2006/wordprocessingDrawing" xmlns:w10="urn:schemas-microsoft-com:office:word" xmlns:w="http://schemas.openxmlformats.org/wordprocessingml/2006/main" xmlns:w14="http://schemas.microsoft.com/office/word/2010/wordml" xmlns:w15="http://schemas.microsoft.com/office/word/2012/wordml" xmlns:w16cid="http://schemas.microsoft.com/office/word/2016/wordml/cid" xmlns:w16se="http://schemas.microsoft.com/office/word/2015/wordml/symex" xmlns:wpg="http://schemas.microsoft.com/office/word/2010/wordprocessingGroup" xmlns:wpi="http://schemas.microsoft.com/office/word/2010/wordprocessingInk" xmlns:wne="http://schemas.microsoft.com/office/word/2006/wordml" xmlns:wps="http://schemas.microsoft.com/office/word/2010/wordprocessingShape" mc:Ignorable="w14 w15 w16se w16cid wp14">
+<w:document xmlns:wpc="http://schemas.microsoft.com/office/word/2010/wordprocessingCanvas" xmlns:cx="http://schemas.microsoft.com/office/drawing/2014/chartex" xmlns:cx1="http://schemas.microsoft.com/office/drawing/2015/9/8/chartex" xmlns:cx2="http://schemas.microsoft.com/office/drawing/2015/10/21/chartex" xmlns:cx3="http://schemas.microsoft.com/office/drawing/2016/5/9/chartex" xmlns:cx4="http://schemas.microsoft.com/office/drawing/2016/5/10/chartex" xmlns:cx5="http://schemas.microsoft.com/office/drawing/2016/5/11/chartex" xmlns:cx6="http://schemas.microsoft.com/office/drawing/2016/5/12/chartex" xmlns:cx7="http://schemas.microsoft.com/office/drawing/2016/5/13/chartex" xmlns:cx8="http://schemas.microsoft.com/office/drawing/2016/5/14/chartex" xmlns:mc="http://schemas.openxmlformats.org/markup-compatibility/2006" xmlns:aink="http://schemas.microsoft.com/office/drawing/2016/ink" xmlns:am3d="http://schemas.microsoft.com/office/drawing/2017/model3d" xmlns:o="urn:schemas-microsoft-com:office:office" xmlns:r="http://schemas.openxmlformats.org/officeDocument/2006/relationships" xmlns:m="http://schemas.openxmlformats.org/officeDocument/2006/math" xmlns:v="urn:schemas-microsoft-com:vml" xmlns:wp14="http://schemas.microsoft.com/office/word/2010/wordprocessingDrawing" xmlns:wp="http://schemas.openxmlformats.org/drawingml/2006/wordprocessingDrawing" xmlns:w10="urn:schemas-microsoft-com:office:word" xmlns:w="http://schemas.openxmlformats.org/wordprocessingml/2006/main" xmlns:w14="http://schemas.microsoft.com/office/word/2010/wordml" xmlns:w15="http://schemas.microsoft.com/office/word/2012/wordml" xmlns:w16cex="http://schemas.microsoft.com/office/word/2018/wordml/cex" xmlns:w16cid="http://schemas.microsoft.com/office/word/2016/wordml/cid" xmlns:w16="http://schemas.microsoft.com/office/word/2018/wordml" xmlns:w16se="http://schemas.microsoft.com/office/word/2015/wordml/symex" xmlns:wpg="http://schemas.microsoft.com/office/word/2010/wordprocessingGroup" xmlns:wpi="http://schemas.microsoft.com/office/word/2010/wordprocessingInk" xmlns:wne="http://schemas.microsoft.com/office/word/2006/wordml" xmlns:wps="http://schemas.microsoft.com/office/word/2010/wordprocessingShape" mc:Ignorable="w14 w15 w16se w16cid w16 w16cex wp14">
   <w:body>
     <w:tbl>
       <w:tblPr>
@@ -2881,7 +2881,7 @@
               <w:spacing w:line="420" w:lineRule="exact"/>
               <w:ind w:left="709" w:hanging="283"/>
               <w:rPr>
-                <w:rFonts w:ascii="TH SarabunPSK" w:hAnsi="TH SarabunPSK" w:cs="TH SarabunPSK"/>
+                <w:rFonts w:ascii="TH SarabunPSK" w:hAnsi="TH SarabunPSK" w:cs="TH SarabunPSK" w:hint="cs"/>
                 <w:color w:val="000000"/>
                 <w:sz w:val="32"/>
                 <w:szCs w:val="32"/>
@@ -3154,6 +3154,34 @@
               </w:rPr>
               <w:fldChar w:fldCharType="end"/>
             </w:r>
+          </w:p>
+        </w:tc>
+      </w:tr>
+      <w:tr>
+        <w:trPr>
+          <w:gridAfter w:val="1"/>
+          <w:wAfter w:w="80" w:type="dxa"/>
+          <w:trHeight w:val="298"/>
+        </w:trPr>
+        <w:tc>
+          <w:tcPr>
+            <w:tcW w:w="10055" w:type="dxa"/>
+            <w:gridSpan w:val="17"/>
+          </w:tcPr>
+          <w:p>
+            <w:pPr>
+              <w:spacing w:line="420" w:lineRule="exact"/>
+              <w:ind w:left="709" w:hanging="283"/>
+              <w:rPr>
+                <w:rFonts w:ascii="TH SarabunPSK" w:hAnsi="TH SarabunPSK" w:cs="TH SarabunPSK"/>
+                <w:b/>
+                <w:bCs/>
+                <w:color w:val="000000"/>
+                <w:sz w:val="32"/>
+                <w:szCs w:val="32"/>
+                <w:cs/>
+              </w:rPr>
+            </w:pPr>
           </w:p>
         </w:tc>
       </w:tr>
@@ -3534,8 +3562,6 @@
               </w:rPr>
               <w:fldChar w:fldCharType="end"/>
             </w:r>
-            <w:bookmarkStart w:id="1" w:name="_GoBack"/>
-            <w:bookmarkEnd w:id="1"/>
           </w:p>
         </w:tc>
       </w:tr>
@@ -3653,7 +3679,7 @@
 </file>
 
 <file path=word/styles.xml><?xml version="1.0" encoding="utf-8"?>
-<w:styles xmlns:mc="http://schemas.openxmlformats.org/markup-compatibility/2006" xmlns:r="http://schemas.openxmlformats.org/officeDocument/2006/relationships" xmlns:w="http://schemas.openxmlformats.org/wordprocessingml/2006/main" xmlns:w14="http://schemas.microsoft.com/office/word/2010/wordml" xmlns:w15="http://schemas.microsoft.com/office/word/2012/wordml" xmlns:w16cid="http://schemas.microsoft.com/office/word/2016/wordml/cid" xmlns:w16se="http://schemas.microsoft.com/office/word/2015/wordml/symex" mc:Ignorable="w14 w15 w16se w16cid">
+<w:styles xmlns:mc="http://schemas.openxmlformats.org/markup-compatibility/2006" xmlns:r="http://schemas.openxmlformats.org/officeDocument/2006/relationships" xmlns:w="http://schemas.openxmlformats.org/wordprocessingml/2006/main" xmlns:w14="http://schemas.microsoft.com/office/word/2010/wordml" xmlns:w15="http://schemas.microsoft.com/office/word/2012/wordml" xmlns:w16cex="http://schemas.microsoft.com/office/word/2018/wordml/cex" xmlns:w16cid="http://schemas.microsoft.com/office/word/2016/wordml/cid" xmlns:w16="http://schemas.microsoft.com/office/word/2018/wordml" xmlns:w16se="http://schemas.microsoft.com/office/word/2015/wordml/symex" mc:Ignorable="w14 w15 w16se w16cid w16 w16cex">
   <w:docDefaults>
     <w:rPrDefault>
       <w:rPr>
@@ -3669,7 +3695,7 @@
       </w:pPr>
     </w:pPrDefault>
   </w:docDefaults>
-  <w:latentStyles w:defLockedState="0" w:defUIPriority="99" w:defSemiHidden="0" w:defUnhideWhenUsed="0" w:defQFormat="0" w:count="377">
+  <w:latentStyles w:defLockedState="0" w:defUIPriority="99" w:defSemiHidden="0" w:defUnhideWhenUsed="0" w:defQFormat="0" w:count="376">
     <w:lsdException w:name="Normal" w:uiPriority="0" w:qFormat="1"/>
     <w:lsdException w:name="heading 1" w:uiPriority="0" w:qFormat="1"/>
     <w:lsdException w:name="heading 2" w:semiHidden="1" w:uiPriority="9" w:unhideWhenUsed="1" w:qFormat="1"/>
@@ -4046,7 +4072,6 @@
     <w:lsdException w:name="Hashtag" w:semiHidden="1" w:unhideWhenUsed="1"/>
     <w:lsdException w:name="Unresolved Mention" w:semiHidden="1" w:unhideWhenUsed="1"/>
     <w:lsdException w:name="Smart Link" w:semiHidden="1" w:unhideWhenUsed="1"/>
-    <w:lsdException w:name="Smart Link Error" w:semiHidden="1" w:unhideWhenUsed="1"/>
   </w:latentStyles>
   <w:style w:type="paragraph" w:default="1" w:styleId="Normal">
     <w:name w:val="Normal"/>

</xml_diff>